<commit_message>
Update Breast Cancer Prediction Project - Report.docx
</commit_message>
<xml_diff>
--- a/Breast Cancer Prediction Project - Report.docx
+++ b/Breast Cancer Prediction Project - Report.docx
@@ -1,6 +1,6 @@
 
 <file path=word/document.xml><?xml version="1.0" encoding="utf-8"?>
-<w:document xmlns:wpc="http://schemas.microsoft.com/office/word/2010/wordprocessingCanvas" xmlns:cx="http://schemas.microsoft.com/office/drawing/2014/chartex" xmlns:cx1="http://schemas.microsoft.com/office/drawing/2015/9/8/chartex" xmlns:cx2="http://schemas.microsoft.com/office/drawing/2015/10/21/chartex" xmlns:cx3="http://schemas.microsoft.com/office/drawing/2016/5/9/chartex" xmlns:cx4="http://schemas.microsoft.com/office/drawing/2016/5/10/chartex" xmlns:cx5="http://schemas.microsoft.com/office/drawing/2016/5/11/chartex" xmlns:cx6="http://schemas.microsoft.com/office/drawing/2016/5/12/chartex" xmlns:cx7="http://schemas.microsoft.com/office/drawing/2016/5/13/chartex" xmlns:cx8="http://schemas.microsoft.com/office/drawing/2016/5/14/chartex" xmlns:mc="http://schemas.openxmlformats.org/markup-compatibility/2006" xmlns:aink="http://schemas.microsoft.com/office/drawing/2016/ink" xmlns:am3d="http://schemas.microsoft.com/office/drawing/2017/model3d" xmlns:o="urn:schemas-microsoft-com:office:office" xmlns:r="http://schemas.openxmlformats.org/officeDocument/2006/relationships" xmlns:m="http://schemas.openxmlformats.org/officeDocument/2006/math" xmlns:v="urn:schemas-microsoft-com:vml" xmlns:wp14="http://schemas.microsoft.com/office/word/2010/wordprocessingDrawing" xmlns:wp="http://schemas.openxmlformats.org/drawingml/2006/wordprocessingDrawing" xmlns:w10="urn:schemas-microsoft-com:office:word" xmlns:w="http://schemas.openxmlformats.org/wordprocessingml/2006/main" xmlns:w14="http://schemas.microsoft.com/office/word/2010/wordml" xmlns:w15="http://schemas.microsoft.com/office/word/2012/wordml" xmlns:w16cex="http://schemas.microsoft.com/office/word/2018/wordml/cex" xmlns:w16cid="http://schemas.microsoft.com/office/word/2016/wordml/cid" xmlns:w16="http://schemas.microsoft.com/office/word/2018/wordml" xmlns:w16sdtdh="http://schemas.microsoft.com/office/word/2020/wordml/sdtdatahash" xmlns:w16se="http://schemas.microsoft.com/office/word/2015/wordml/symex" xmlns:wpg="http://schemas.microsoft.com/office/word/2010/wordprocessingGroup" xmlns:wpi="http://schemas.microsoft.com/office/word/2010/wordprocessingInk" xmlns:wne="http://schemas.microsoft.com/office/word/2006/wordml" xmlns:wps="http://schemas.microsoft.com/office/word/2010/wordprocessingShape" mc:Ignorable="w14 w15 w16se w16cid w16 w16cex w16sdtdh wp14">
+<w:document xmlns:wpc="http://schemas.microsoft.com/office/word/2010/wordprocessingCanvas" xmlns:cx="http://schemas.microsoft.com/office/drawing/2014/chartex" xmlns:cx1="http://schemas.microsoft.com/office/drawing/2015/9/8/chartex" xmlns:cx2="http://schemas.microsoft.com/office/drawing/2015/10/21/chartex" xmlns:cx3="http://schemas.microsoft.com/office/drawing/2016/5/9/chartex" xmlns:cx4="http://schemas.microsoft.com/office/drawing/2016/5/10/chartex" xmlns:cx5="http://schemas.microsoft.com/office/drawing/2016/5/11/chartex" xmlns:cx6="http://schemas.microsoft.com/office/drawing/2016/5/12/chartex" xmlns:cx7="http://schemas.microsoft.com/office/drawing/2016/5/13/chartex" xmlns:cx8="http://schemas.microsoft.com/office/drawing/2016/5/14/chartex" xmlns:mc="http://schemas.openxmlformats.org/markup-compatibility/2006" xmlns:aink="http://schemas.microsoft.com/office/drawing/2016/ink" xmlns:am3d="http://schemas.microsoft.com/office/drawing/2017/model3d" xmlns:o="urn:schemas-microsoft-com:office:office" xmlns:oel="http://schemas.microsoft.com/office/2019/extlst" xmlns:r="http://schemas.openxmlformats.org/officeDocument/2006/relationships" xmlns:m="http://schemas.openxmlformats.org/officeDocument/2006/math" xmlns:v="urn:schemas-microsoft-com:vml" xmlns:wp14="http://schemas.microsoft.com/office/word/2010/wordprocessingDrawing" xmlns:wp="http://schemas.openxmlformats.org/drawingml/2006/wordprocessingDrawing" xmlns:w10="urn:schemas-microsoft-com:office:word" xmlns:w="http://schemas.openxmlformats.org/wordprocessingml/2006/main" xmlns:w14="http://schemas.microsoft.com/office/word/2010/wordml" xmlns:w15="http://schemas.microsoft.com/office/word/2012/wordml" xmlns:w16cex="http://schemas.microsoft.com/office/word/2018/wordml/cex" xmlns:w16cid="http://schemas.microsoft.com/office/word/2016/wordml/cid" xmlns:w16="http://schemas.microsoft.com/office/word/2018/wordml" xmlns:w16sdtdh="http://schemas.microsoft.com/office/word/2020/wordml/sdtdatahash" xmlns:w16se="http://schemas.microsoft.com/office/word/2015/wordml/symex" xmlns:wpg="http://schemas.microsoft.com/office/word/2010/wordprocessingGroup" xmlns:wpi="http://schemas.microsoft.com/office/word/2010/wordprocessingInk" xmlns:wne="http://schemas.microsoft.com/office/word/2006/wordml" xmlns:wps="http://schemas.microsoft.com/office/word/2010/wordprocessingShape" mc:Ignorable="w14 w15 w16se w16cid w16 w16cex w16sdtdh wp14">
   <w:body>
     <w:p>
       <w:pPr>
@@ -59,7 +59,29 @@
           <w:highlight w:val="white"/>
           <w:u w:val="single"/>
         </w:rPr>
-        <w:t>Breast Cancer Prediction using Data Mining.</w:t>
+        <w:t xml:space="preserve">Breast Cancer Prediction using </w:t>
+      </w:r>
+      <w:r>
+        <w:rPr>
+          <w:rFonts w:cstheme="minorHAnsi"/>
+          <w:color w:val="111111"/>
+          <w:sz w:val="24"/>
+          <w:szCs w:val="24"/>
+          <w:highlight w:val="white"/>
+          <w:u w:val="single"/>
+        </w:rPr>
+        <w:t>Machine Learning</w:t>
+      </w:r>
+      <w:r>
+        <w:rPr>
+          <w:rFonts w:cstheme="minorHAnsi"/>
+          <w:color w:val="111111"/>
+          <w:sz w:val="24"/>
+          <w:szCs w:val="24"/>
+          <w:highlight w:val="white"/>
+          <w:u w:val="single"/>
+        </w:rPr>
+        <w:t>.</w:t>
       </w:r>
     </w:p>
     <w:p>
@@ -82,7 +104,27 @@
           <w:szCs w:val="24"/>
           <w:highlight w:val="white"/>
         </w:rPr>
-        <w:t>In 2020, approximately 2.3 million women were diagnosed with breast cancer with a mortality rate of ~30%. According to the last 5 years' records, this has become the world's most prevalent cancer. Based on the above facts, effective breast cancer prediction using data mining methods can help reduce the mortality rate, prevent cancer proliferating into later severe stages as well as curation of the affected people. The objective of this project is to identify an approximately accurate model to predict the incidence of breast cancer based on various patients' clinical records.</w:t>
+        <w:t xml:space="preserve">In 2020, approximately 2.3 million women were diagnosed with breast cancer with a mortality rate of ~30%. According to the last 5 years' records, this has become the world's most prevalent cancer. Based on the above facts, effective breast cancer prediction using </w:t>
+      </w:r>
+      <w:r>
+        <w:rPr>
+          <w:rFonts w:cstheme="minorHAnsi"/>
+          <w:color w:val="111111"/>
+          <w:sz w:val="24"/>
+          <w:szCs w:val="24"/>
+          <w:highlight w:val="white"/>
+        </w:rPr>
+        <w:t>machine learning</w:t>
+      </w:r>
+      <w:r>
+        <w:rPr>
+          <w:rFonts w:cstheme="minorHAnsi"/>
+          <w:color w:val="111111"/>
+          <w:sz w:val="24"/>
+          <w:szCs w:val="24"/>
+          <w:highlight w:val="white"/>
+        </w:rPr>
+        <w:t xml:space="preserve"> methods can help reduce the mortality rate, prevent cancer proliferating into later severe stages as well as curation of the affected people. The objective of this project is to identify an approximately accurate model to predict the incidence of breast cancer based on various patients' clinical records.</w:t>
       </w:r>
     </w:p>
     <w:p>
@@ -5741,7 +5783,7 @@
 </file>
 
 <file path=word/numbering.xml><?xml version="1.0" encoding="utf-8"?>
-<w:numbering xmlns:wpc="http://schemas.microsoft.com/office/word/2010/wordprocessingCanvas" xmlns:cx="http://schemas.microsoft.com/office/drawing/2014/chartex" xmlns:cx1="http://schemas.microsoft.com/office/drawing/2015/9/8/chartex" xmlns:cx2="http://schemas.microsoft.com/office/drawing/2015/10/21/chartex" xmlns:cx3="http://schemas.microsoft.com/office/drawing/2016/5/9/chartex" xmlns:cx4="http://schemas.microsoft.com/office/drawing/2016/5/10/chartex" xmlns:cx5="http://schemas.microsoft.com/office/drawing/2016/5/11/chartex" xmlns:cx6="http://schemas.microsoft.com/office/drawing/2016/5/12/chartex" xmlns:cx7="http://schemas.microsoft.com/office/drawing/2016/5/13/chartex" xmlns:cx8="http://schemas.microsoft.com/office/drawing/2016/5/14/chartex" xmlns:mc="http://schemas.openxmlformats.org/markup-compatibility/2006" xmlns:aink="http://schemas.microsoft.com/office/drawing/2016/ink" xmlns:am3d="http://schemas.microsoft.com/office/drawing/2017/model3d" xmlns:o="urn:schemas-microsoft-com:office:office" xmlns:r="http://schemas.openxmlformats.org/officeDocument/2006/relationships" xmlns:m="http://schemas.openxmlformats.org/officeDocument/2006/math" xmlns:v="urn:schemas-microsoft-com:vml" xmlns:wp14="http://schemas.microsoft.com/office/word/2010/wordprocessingDrawing" xmlns:wp="http://schemas.openxmlformats.org/drawingml/2006/wordprocessingDrawing" xmlns:w10="urn:schemas-microsoft-com:office:word" xmlns:w="http://schemas.openxmlformats.org/wordprocessingml/2006/main" xmlns:w14="http://schemas.microsoft.com/office/word/2010/wordml" xmlns:w15="http://schemas.microsoft.com/office/word/2012/wordml" xmlns:w16cex="http://schemas.microsoft.com/office/word/2018/wordml/cex" xmlns:w16cid="http://schemas.microsoft.com/office/word/2016/wordml/cid" xmlns:w16="http://schemas.microsoft.com/office/word/2018/wordml" xmlns:w16sdtdh="http://schemas.microsoft.com/office/word/2020/wordml/sdtdatahash" xmlns:w16se="http://schemas.microsoft.com/office/word/2015/wordml/symex" xmlns:wpg="http://schemas.microsoft.com/office/word/2010/wordprocessingGroup" xmlns:wpi="http://schemas.microsoft.com/office/word/2010/wordprocessingInk" xmlns:wne="http://schemas.microsoft.com/office/word/2006/wordml" xmlns:wps="http://schemas.microsoft.com/office/word/2010/wordprocessingShape" mc:Ignorable="w14 w15 w16se w16cid w16 w16cex w16sdtdh wp14">
+<w:numbering xmlns:wpc="http://schemas.microsoft.com/office/word/2010/wordprocessingCanvas" xmlns:cx="http://schemas.microsoft.com/office/drawing/2014/chartex" xmlns:cx1="http://schemas.microsoft.com/office/drawing/2015/9/8/chartex" xmlns:cx2="http://schemas.microsoft.com/office/drawing/2015/10/21/chartex" xmlns:cx3="http://schemas.microsoft.com/office/drawing/2016/5/9/chartex" xmlns:cx4="http://schemas.microsoft.com/office/drawing/2016/5/10/chartex" xmlns:cx5="http://schemas.microsoft.com/office/drawing/2016/5/11/chartex" xmlns:cx6="http://schemas.microsoft.com/office/drawing/2016/5/12/chartex" xmlns:cx7="http://schemas.microsoft.com/office/drawing/2016/5/13/chartex" xmlns:cx8="http://schemas.microsoft.com/office/drawing/2016/5/14/chartex" xmlns:mc="http://schemas.openxmlformats.org/markup-compatibility/2006" xmlns:aink="http://schemas.microsoft.com/office/drawing/2016/ink" xmlns:am3d="http://schemas.microsoft.com/office/drawing/2017/model3d" xmlns:o="urn:schemas-microsoft-com:office:office" xmlns:oel="http://schemas.microsoft.com/office/2019/extlst" xmlns:r="http://schemas.openxmlformats.org/officeDocument/2006/relationships" xmlns:m="http://schemas.openxmlformats.org/officeDocument/2006/math" xmlns:v="urn:schemas-microsoft-com:vml" xmlns:wp14="http://schemas.microsoft.com/office/word/2010/wordprocessingDrawing" xmlns:wp="http://schemas.openxmlformats.org/drawingml/2006/wordprocessingDrawing" xmlns:w10="urn:schemas-microsoft-com:office:word" xmlns:w="http://schemas.openxmlformats.org/wordprocessingml/2006/main" xmlns:w14="http://schemas.microsoft.com/office/word/2010/wordml" xmlns:w15="http://schemas.microsoft.com/office/word/2012/wordml" xmlns:w16cex="http://schemas.microsoft.com/office/word/2018/wordml/cex" xmlns:w16cid="http://schemas.microsoft.com/office/word/2016/wordml/cid" xmlns:w16="http://schemas.microsoft.com/office/word/2018/wordml" xmlns:w16sdtdh="http://schemas.microsoft.com/office/word/2020/wordml/sdtdatahash" xmlns:w16se="http://schemas.microsoft.com/office/word/2015/wordml/symex" xmlns:wpg="http://schemas.microsoft.com/office/word/2010/wordprocessingGroup" xmlns:wpi="http://schemas.microsoft.com/office/word/2010/wordprocessingInk" xmlns:wne="http://schemas.microsoft.com/office/word/2006/wordml" xmlns:wps="http://schemas.microsoft.com/office/word/2010/wordprocessingShape" mc:Ignorable="w14 w15 w16se w16cid w16 w16cex w16sdtdh wp14">
   <w:abstractNum w:abstractNumId="0" w15:restartNumberingAfterBreak="0">
     <w:nsid w:val="26567862"/>
     <w:multiLevelType w:val="hybridMultilevel"/>
@@ -5828,7 +5870,7 @@
       </w:pPr>
     </w:lvl>
   </w:abstractNum>
-  <w:num w:numId="1">
+  <w:num w:numId="1" w16cid:durableId="1016998145">
     <w:abstractNumId w:val="0"/>
   </w:num>
 </w:numbering>

</xml_diff>